<commit_message>
Completed queries and documentation
</commit_message>
<xml_diff>
--- a/Documentation.docx
+++ b/Documentation.docx
@@ -3,55 +3,109 @@
 <w:document xmlns:wpc="http://schemas.microsoft.com/office/word/2010/wordprocessingCanvas" xmlns:cx="http://schemas.microsoft.com/office/drawing/2014/chartex" xmlns:cx1="http://schemas.microsoft.com/office/drawing/2015/9/8/chartex" xmlns:cx2="http://schemas.microsoft.com/office/drawing/2015/10/21/chartex" xmlns:cx3="http://schemas.microsoft.com/office/drawing/2016/5/9/chartex" xmlns:cx4="http://schemas.microsoft.com/office/drawing/2016/5/10/chartex" xmlns:cx5="http://schemas.microsoft.com/office/drawing/2016/5/11/chartex" xmlns:cx6="http://schemas.microsoft.com/office/drawing/2016/5/12/chartex" xmlns:cx7="http://schemas.microsoft.com/office/drawing/2016/5/13/chartex" xmlns:cx8="http://schemas.microsoft.com/office/drawing/2016/5/14/chartex" xmlns:mc="http://schemas.openxmlformats.org/markup-compatibility/2006" xmlns:aink="http://schemas.microsoft.com/office/drawing/2016/ink" xmlns:am3d="http://schemas.microsoft.com/office/drawing/2017/model3d" xmlns:o="urn:schemas-microsoft-com:office:office" xmlns:r="http://schemas.openxmlformats.org/officeDocument/2006/relationships" xmlns:m="http://schemas.openxmlformats.org/officeDocument/2006/math" xmlns:v="urn:schemas-microsoft-com:vml" xmlns:wp14="http://schemas.microsoft.com/office/word/2010/wordprocessingDrawing" xmlns:wp="http://schemas.openxmlformats.org/drawingml/2006/wordprocessingDrawing" xmlns:w10="urn:schemas-microsoft-com:office:word" xmlns:w="http://schemas.openxmlformats.org/wordprocessingml/2006/main" xmlns:w14="http://schemas.microsoft.com/office/word/2010/wordml" xmlns:w15="http://schemas.microsoft.com/office/word/2012/wordml" xmlns:w16cex="http://schemas.microsoft.com/office/word/2018/wordml/cex" xmlns:w16cid="http://schemas.microsoft.com/office/word/2016/wordml/cid" xmlns:w16="http://schemas.microsoft.com/office/word/2018/wordml" xmlns:w16sdtdh="http://schemas.microsoft.com/office/word/2020/wordml/sdtdatahash" xmlns:w16se="http://schemas.microsoft.com/office/word/2015/wordml/symex" xmlns:wpg="http://schemas.microsoft.com/office/word/2010/wordprocessingGroup" xmlns:wpi="http://schemas.microsoft.com/office/word/2010/wordprocessingInk" xmlns:wne="http://schemas.microsoft.com/office/word/2006/wordml" xmlns:wps="http://schemas.microsoft.com/office/word/2010/wordprocessingShape" mc:Ignorable="w14 w15 w16se w16cid w16 w16cex w16sdtdh wp14">
   <w:body>
     <w:p>
-      <w:r>
-        <w:t>Booking:</w:t>
+      <w:pPr>
+        <w:rPr>
+          <w:b/>
+          <w:bCs/>
+        </w:rPr>
+      </w:pPr>
+      <w:r>
+        <w:rPr>
+          <w:b/>
+          <w:bCs/>
+        </w:rPr>
+        <w:t>Booking</w:t>
+      </w:r>
+      <w:r>
+        <w:rPr>
+          <w:b/>
+          <w:bCs/>
+        </w:rPr>
+        <w:t xml:space="preserve"> Table</w:t>
+      </w:r>
+      <w:r>
+        <w:rPr>
+          <w:b/>
+          <w:bCs/>
+        </w:rPr>
+        <w:t>:</w:t>
       </w:r>
     </w:p>
     <w:p>
-      <w:r>
-        <w:t xml:space="preserve">Changed date format to </w:t>
-      </w:r>
-      <w:proofErr w:type="spellStart"/>
-      <w:r>
-        <w:t>yyyy</w:t>
-      </w:r>
-      <w:proofErr w:type="spellEnd"/>
-      <w:r>
-        <w:t>-mm-dd</w:t>
-      </w:r>
-    </w:p>
-    <w:p/>
-    <w:p/>
-    <w:p>
-      <w:r>
-        <w:t>Calendar:</w:t>
+      <w:pPr>
+        <w:pStyle w:val="ListParagraph"/>
+        <w:numPr>
+          <w:ilvl w:val="0"/>
+          <w:numId w:val="3"/>
+        </w:numPr>
+      </w:pPr>
+      <w:r>
+        <w:t xml:space="preserve">Changed </w:t>
+      </w:r>
+      <w:r>
+        <w:t>booking date to the following format</w:t>
+      </w:r>
+      <w:r>
+        <w:t xml:space="preserve"> yyyy-mm-dd</w:t>
       </w:r>
     </w:p>
     <w:p>
-      <w:r>
-        <w:t xml:space="preserve">Changed date format to </w:t>
-      </w:r>
-      <w:proofErr w:type="spellStart"/>
-      <w:r>
-        <w:t>yyyy</w:t>
-      </w:r>
-      <w:proofErr w:type="spellEnd"/>
-      <w:r>
-        <w:t>-mm-dd</w:t>
-      </w:r>
-    </w:p>
-    <w:p/>
-    <w:p>
-      <w:r>
-        <w:t>Extra:</w:t>
+      <w:pPr>
+        <w:rPr>
+          <w:b/>
+          <w:bCs/>
+        </w:rPr>
+      </w:pPr>
+      <w:r>
+        <w:rPr>
+          <w:b/>
+          <w:bCs/>
+        </w:rPr>
+        <w:t>Calendar:</w:t>
       </w:r>
     </w:p>
     <w:p>
+      <w:pPr>
+        <w:pStyle w:val="ListParagraph"/>
+        <w:numPr>
+          <w:ilvl w:val="0"/>
+          <w:numId w:val="2"/>
+        </w:numPr>
+      </w:pPr>
+      <w:r>
+        <w:t>Changed date format to yyyy-mm-dd</w:t>
+      </w:r>
+    </w:p>
+    <w:p>
+      <w:pPr>
+        <w:rPr>
+          <w:b/>
+          <w:bCs/>
+        </w:rPr>
+      </w:pPr>
+      <w:r>
+        <w:rPr>
+          <w:b/>
+          <w:bCs/>
+        </w:rPr>
+        <w:t>Extra:</w:t>
+      </w:r>
+    </w:p>
+    <w:p>
+      <w:pPr>
+        <w:pStyle w:val="ListParagraph"/>
+        <w:numPr>
+          <w:ilvl w:val="0"/>
+          <w:numId w:val="1"/>
+        </w:numPr>
+      </w:pPr>
       <w:r>
         <w:t>Removed the following characters “</w:t>
       </w:r>
       <w:r>
         <w:rPr>
+          <w:b/>
+          <w:bCs/>
           <w:color w:val="FF0000"/>
         </w:rPr>
         <w:t>(</w:t>
@@ -61,6 +115,8 @@
       </w:r>
       <w:r>
         <w:rPr>
+          <w:b/>
+          <w:bCs/>
           <w:color w:val="FF0000"/>
         </w:rPr>
         <w:t>)</w:t>
@@ -70,17 +126,25 @@
       </w:r>
       <w:r>
         <w:rPr>
+          <w:b/>
+          <w:bCs/>
           <w:color w:val="FF0000"/>
         </w:rPr>
         <w:t>’</w:t>
       </w:r>
-      <w:proofErr w:type="gramStart"/>
-      <w:r>
-        <w:t>”,  “</w:t>
-      </w:r>
-      <w:proofErr w:type="gramEnd"/>
+      <w:r>
+        <w:t>”,</w:t>
+      </w:r>
+      <w:r>
+        <w:t xml:space="preserve"> </w:t>
+      </w:r>
+      <w:r>
+        <w:t>“</w:t>
+      </w:r>
       <w:r>
         <w:rPr>
+          <w:b/>
+          <w:bCs/>
           <w:color w:val="FF0000"/>
         </w:rPr>
         <w:t>;</w:t>
@@ -90,6 +154,13 @@
       </w:r>
     </w:p>
     <w:p>
+      <w:pPr>
+        <w:pStyle w:val="ListParagraph"/>
+        <w:numPr>
+          <w:ilvl w:val="0"/>
+          <w:numId w:val="1"/>
+        </w:numPr>
+      </w:pPr>
       <w:r>
         <w:t>Removed “</w:t>
       </w:r>
@@ -98,36 +169,69 @@
       </w:r>
       <w:r>
         <w:t>” and everything after it in description column</w:t>
+      </w:r>
+      <w:r>
+        <w:t xml:space="preserve"> as it was just repeating what was in the next column</w:t>
       </w:r>
     </w:p>
     <w:p>
-      <w:r>
-        <w:t>=OFFSET(A$1:D$1,</w:t>
-      </w:r>
-      <w:proofErr w:type="gramStart"/>
-      <w:r>
-        <w:t>0,(</w:t>
-      </w:r>
-      <w:proofErr w:type="gramEnd"/>
-      <w:r>
-        <w:t>ROW()-1)*4)</w:t>
-      </w:r>
-    </w:p>
-    <w:p/>
-    <w:p/>
-    <w:p>
-      <w:r>
-        <w:t>Guest:</w:t>
+      <w:pPr>
+        <w:pStyle w:val="ListParagraph"/>
+        <w:numPr>
+          <w:ilvl w:val="0"/>
+          <w:numId w:val="1"/>
+        </w:numPr>
+      </w:pPr>
+      <w:r>
+        <w:t>=OFFSET(A$1:D$1,0,(ROW()-1)*4)</w:t>
+      </w:r>
+      <w:r>
+        <w:t xml:space="preserve"> used to </w:t>
+      </w:r>
+      <w:r>
+        <w:t>put all guest entries into own rows</w:t>
       </w:r>
     </w:p>
     <w:p>
-      <w:r>
-        <w:t>Removed “DR”, “MR”, “SIR”, “Dame”, “MS”, “</w:t>
+      <w:pPr>
+        <w:rPr>
+          <w:b/>
+          <w:bCs/>
+        </w:rPr>
+      </w:pPr>
+      <w:r>
+        <w:rPr>
+          <w:b/>
+          <w:bCs/>
+        </w:rPr>
+        <w:t>Guest:</w:t>
       </w:r>
     </w:p>
     <w:p>
+      <w:pPr>
+        <w:pStyle w:val="ListParagraph"/>
+        <w:numPr>
+          <w:ilvl w:val="0"/>
+          <w:numId w:val="4"/>
+        </w:numPr>
+      </w:pPr>
+      <w:r>
+        <w:t>Removed “DR”, “MR”, “SIR”, “Dame”, “MS”, “</w:t>
+      </w:r>
+    </w:p>
+    <w:p>
+      <w:pPr>
+        <w:pStyle w:val="ListParagraph"/>
+        <w:numPr>
+          <w:ilvl w:val="0"/>
+          <w:numId w:val="4"/>
+        </w:numPr>
+      </w:pPr>
       <w:r>
         <w:t>Removed middle names</w:t>
+      </w:r>
+      <w:r>
+        <w:t xml:space="preserve"> and initials</w:t>
       </w:r>
     </w:p>
     <w:sectPr>
@@ -138,6 +242,475 @@
     </w:sectPr>
   </w:body>
 </w:document>
+</file>
+
+<file path=word/numbering.xml><?xml version="1.0" encoding="utf-8"?>
+<w:numbering xmlns:wpc="http://schemas.microsoft.com/office/word/2010/wordprocessingCanvas" xmlns:cx="http://schemas.microsoft.com/office/drawing/2014/chartex" xmlns:cx1="http://schemas.microsoft.com/office/drawing/2015/9/8/chartex" xmlns:cx2="http://schemas.microsoft.com/office/drawing/2015/10/21/chartex" xmlns:cx3="http://schemas.microsoft.com/office/drawing/2016/5/9/chartex" xmlns:cx4="http://schemas.microsoft.com/office/drawing/2016/5/10/chartex" xmlns:cx5="http://schemas.microsoft.com/office/drawing/2016/5/11/chartex" xmlns:cx6="http://schemas.microsoft.com/office/drawing/2016/5/12/chartex" xmlns:cx7="http://schemas.microsoft.com/office/drawing/2016/5/13/chartex" xmlns:cx8="http://schemas.microsoft.com/office/drawing/2016/5/14/chartex" xmlns:mc="http://schemas.openxmlformats.org/markup-compatibility/2006" xmlns:aink="http://schemas.microsoft.com/office/drawing/2016/ink" xmlns:am3d="http://schemas.microsoft.com/office/drawing/2017/model3d" xmlns:o="urn:schemas-microsoft-com:office:office" xmlns:r="http://schemas.openxmlformats.org/officeDocument/2006/relationships" xmlns:m="http://schemas.openxmlformats.org/officeDocument/2006/math" xmlns:v="urn:schemas-microsoft-com:vml" xmlns:wp14="http://schemas.microsoft.com/office/word/2010/wordprocessingDrawing" xmlns:wp="http://schemas.openxmlformats.org/drawingml/2006/wordprocessingDrawing" xmlns:w10="urn:schemas-microsoft-com:office:word" xmlns:w="http://schemas.openxmlformats.org/wordprocessingml/2006/main" xmlns:w14="http://schemas.microsoft.com/office/word/2010/wordml" xmlns:w15="http://schemas.microsoft.com/office/word/2012/wordml" xmlns:w16cex="http://schemas.microsoft.com/office/word/2018/wordml/cex" xmlns:w16cid="http://schemas.microsoft.com/office/word/2016/wordml/cid" xmlns:w16="http://schemas.microsoft.com/office/word/2018/wordml" xmlns:w16sdtdh="http://schemas.microsoft.com/office/word/2020/wordml/sdtdatahash" xmlns:w16se="http://schemas.microsoft.com/office/word/2015/wordml/symex" xmlns:wpg="http://schemas.microsoft.com/office/word/2010/wordprocessingGroup" xmlns:wpi="http://schemas.microsoft.com/office/word/2010/wordprocessingInk" xmlns:wne="http://schemas.microsoft.com/office/word/2006/wordml" xmlns:wps="http://schemas.microsoft.com/office/word/2010/wordprocessingShape" mc:Ignorable="w14 w15 w16se w16cid w16 w16cex w16sdtdh wp14">
+  <w:abstractNum w:abstractNumId="0" w15:restartNumberingAfterBreak="0">
+    <w:nsid w:val="090C32B1"/>
+    <w:multiLevelType w:val="hybridMultilevel"/>
+    <w:tmpl w:val="F73E9EA2"/>
+    <w:lvl w:ilvl="0" w:tplc="14090001">
+      <w:start w:val="1"/>
+      <w:numFmt w:val="bullet"/>
+      <w:lvlText w:val=""/>
+      <w:lvlJc w:val="left"/>
+      <w:pPr>
+        <w:ind w:left="720" w:hanging="360"/>
+      </w:pPr>
+      <w:rPr>
+        <w:rFonts w:ascii="Symbol" w:hAnsi="Symbol" w:hint="default"/>
+      </w:rPr>
+    </w:lvl>
+    <w:lvl w:ilvl="1" w:tplc="14090003" w:tentative="1">
+      <w:start w:val="1"/>
+      <w:numFmt w:val="bullet"/>
+      <w:lvlText w:val="o"/>
+      <w:lvlJc w:val="left"/>
+      <w:pPr>
+        <w:ind w:left="1440" w:hanging="360"/>
+      </w:pPr>
+      <w:rPr>
+        <w:rFonts w:ascii="Courier New" w:hAnsi="Courier New" w:cs="Courier New" w:hint="default"/>
+      </w:rPr>
+    </w:lvl>
+    <w:lvl w:ilvl="2" w:tplc="14090005" w:tentative="1">
+      <w:start w:val="1"/>
+      <w:numFmt w:val="bullet"/>
+      <w:lvlText w:val=""/>
+      <w:lvlJc w:val="left"/>
+      <w:pPr>
+        <w:ind w:left="2160" w:hanging="360"/>
+      </w:pPr>
+      <w:rPr>
+        <w:rFonts w:ascii="Wingdings" w:hAnsi="Wingdings" w:hint="default"/>
+      </w:rPr>
+    </w:lvl>
+    <w:lvl w:ilvl="3" w:tplc="14090001" w:tentative="1">
+      <w:start w:val="1"/>
+      <w:numFmt w:val="bullet"/>
+      <w:lvlText w:val=""/>
+      <w:lvlJc w:val="left"/>
+      <w:pPr>
+        <w:ind w:left="2880" w:hanging="360"/>
+      </w:pPr>
+      <w:rPr>
+        <w:rFonts w:ascii="Symbol" w:hAnsi="Symbol" w:hint="default"/>
+      </w:rPr>
+    </w:lvl>
+    <w:lvl w:ilvl="4" w:tplc="14090003" w:tentative="1">
+      <w:start w:val="1"/>
+      <w:numFmt w:val="bullet"/>
+      <w:lvlText w:val="o"/>
+      <w:lvlJc w:val="left"/>
+      <w:pPr>
+        <w:ind w:left="3600" w:hanging="360"/>
+      </w:pPr>
+      <w:rPr>
+        <w:rFonts w:ascii="Courier New" w:hAnsi="Courier New" w:cs="Courier New" w:hint="default"/>
+      </w:rPr>
+    </w:lvl>
+    <w:lvl w:ilvl="5" w:tplc="14090005" w:tentative="1">
+      <w:start w:val="1"/>
+      <w:numFmt w:val="bullet"/>
+      <w:lvlText w:val=""/>
+      <w:lvlJc w:val="left"/>
+      <w:pPr>
+        <w:ind w:left="4320" w:hanging="360"/>
+      </w:pPr>
+      <w:rPr>
+        <w:rFonts w:ascii="Wingdings" w:hAnsi="Wingdings" w:hint="default"/>
+      </w:rPr>
+    </w:lvl>
+    <w:lvl w:ilvl="6" w:tplc="14090001" w:tentative="1">
+      <w:start w:val="1"/>
+      <w:numFmt w:val="bullet"/>
+      <w:lvlText w:val=""/>
+      <w:lvlJc w:val="left"/>
+      <w:pPr>
+        <w:ind w:left="5040" w:hanging="360"/>
+      </w:pPr>
+      <w:rPr>
+        <w:rFonts w:ascii="Symbol" w:hAnsi="Symbol" w:hint="default"/>
+      </w:rPr>
+    </w:lvl>
+    <w:lvl w:ilvl="7" w:tplc="14090003" w:tentative="1">
+      <w:start w:val="1"/>
+      <w:numFmt w:val="bullet"/>
+      <w:lvlText w:val="o"/>
+      <w:lvlJc w:val="left"/>
+      <w:pPr>
+        <w:ind w:left="5760" w:hanging="360"/>
+      </w:pPr>
+      <w:rPr>
+        <w:rFonts w:ascii="Courier New" w:hAnsi="Courier New" w:cs="Courier New" w:hint="default"/>
+      </w:rPr>
+    </w:lvl>
+    <w:lvl w:ilvl="8" w:tplc="14090005" w:tentative="1">
+      <w:start w:val="1"/>
+      <w:numFmt w:val="bullet"/>
+      <w:lvlText w:val=""/>
+      <w:lvlJc w:val="left"/>
+      <w:pPr>
+        <w:ind w:left="6480" w:hanging="360"/>
+      </w:pPr>
+      <w:rPr>
+        <w:rFonts w:ascii="Wingdings" w:hAnsi="Wingdings" w:hint="default"/>
+      </w:rPr>
+    </w:lvl>
+  </w:abstractNum>
+  <w:abstractNum w:abstractNumId="1" w15:restartNumberingAfterBreak="0">
+    <w:nsid w:val="21CF4429"/>
+    <w:multiLevelType w:val="hybridMultilevel"/>
+    <w:tmpl w:val="21366C04"/>
+    <w:lvl w:ilvl="0" w:tplc="14090001">
+      <w:start w:val="1"/>
+      <w:numFmt w:val="bullet"/>
+      <w:lvlText w:val=""/>
+      <w:lvlJc w:val="left"/>
+      <w:pPr>
+        <w:ind w:left="720" w:hanging="360"/>
+      </w:pPr>
+      <w:rPr>
+        <w:rFonts w:ascii="Symbol" w:hAnsi="Symbol" w:hint="default"/>
+      </w:rPr>
+    </w:lvl>
+    <w:lvl w:ilvl="1" w:tplc="14090003" w:tentative="1">
+      <w:start w:val="1"/>
+      <w:numFmt w:val="bullet"/>
+      <w:lvlText w:val="o"/>
+      <w:lvlJc w:val="left"/>
+      <w:pPr>
+        <w:ind w:left="1440" w:hanging="360"/>
+      </w:pPr>
+      <w:rPr>
+        <w:rFonts w:ascii="Courier New" w:hAnsi="Courier New" w:cs="Courier New" w:hint="default"/>
+      </w:rPr>
+    </w:lvl>
+    <w:lvl w:ilvl="2" w:tplc="14090005" w:tentative="1">
+      <w:start w:val="1"/>
+      <w:numFmt w:val="bullet"/>
+      <w:lvlText w:val=""/>
+      <w:lvlJc w:val="left"/>
+      <w:pPr>
+        <w:ind w:left="2160" w:hanging="360"/>
+      </w:pPr>
+      <w:rPr>
+        <w:rFonts w:ascii="Wingdings" w:hAnsi="Wingdings" w:hint="default"/>
+      </w:rPr>
+    </w:lvl>
+    <w:lvl w:ilvl="3" w:tplc="14090001" w:tentative="1">
+      <w:start w:val="1"/>
+      <w:numFmt w:val="bullet"/>
+      <w:lvlText w:val=""/>
+      <w:lvlJc w:val="left"/>
+      <w:pPr>
+        <w:ind w:left="2880" w:hanging="360"/>
+      </w:pPr>
+      <w:rPr>
+        <w:rFonts w:ascii="Symbol" w:hAnsi="Symbol" w:hint="default"/>
+      </w:rPr>
+    </w:lvl>
+    <w:lvl w:ilvl="4" w:tplc="14090003" w:tentative="1">
+      <w:start w:val="1"/>
+      <w:numFmt w:val="bullet"/>
+      <w:lvlText w:val="o"/>
+      <w:lvlJc w:val="left"/>
+      <w:pPr>
+        <w:ind w:left="3600" w:hanging="360"/>
+      </w:pPr>
+      <w:rPr>
+        <w:rFonts w:ascii="Courier New" w:hAnsi="Courier New" w:cs="Courier New" w:hint="default"/>
+      </w:rPr>
+    </w:lvl>
+    <w:lvl w:ilvl="5" w:tplc="14090005" w:tentative="1">
+      <w:start w:val="1"/>
+      <w:numFmt w:val="bullet"/>
+      <w:lvlText w:val=""/>
+      <w:lvlJc w:val="left"/>
+      <w:pPr>
+        <w:ind w:left="4320" w:hanging="360"/>
+      </w:pPr>
+      <w:rPr>
+        <w:rFonts w:ascii="Wingdings" w:hAnsi="Wingdings" w:hint="default"/>
+      </w:rPr>
+    </w:lvl>
+    <w:lvl w:ilvl="6" w:tplc="14090001" w:tentative="1">
+      <w:start w:val="1"/>
+      <w:numFmt w:val="bullet"/>
+      <w:lvlText w:val=""/>
+      <w:lvlJc w:val="left"/>
+      <w:pPr>
+        <w:ind w:left="5040" w:hanging="360"/>
+      </w:pPr>
+      <w:rPr>
+        <w:rFonts w:ascii="Symbol" w:hAnsi="Symbol" w:hint="default"/>
+      </w:rPr>
+    </w:lvl>
+    <w:lvl w:ilvl="7" w:tplc="14090003" w:tentative="1">
+      <w:start w:val="1"/>
+      <w:numFmt w:val="bullet"/>
+      <w:lvlText w:val="o"/>
+      <w:lvlJc w:val="left"/>
+      <w:pPr>
+        <w:ind w:left="5760" w:hanging="360"/>
+      </w:pPr>
+      <w:rPr>
+        <w:rFonts w:ascii="Courier New" w:hAnsi="Courier New" w:cs="Courier New" w:hint="default"/>
+      </w:rPr>
+    </w:lvl>
+    <w:lvl w:ilvl="8" w:tplc="14090005" w:tentative="1">
+      <w:start w:val="1"/>
+      <w:numFmt w:val="bullet"/>
+      <w:lvlText w:val=""/>
+      <w:lvlJc w:val="left"/>
+      <w:pPr>
+        <w:ind w:left="6480" w:hanging="360"/>
+      </w:pPr>
+      <w:rPr>
+        <w:rFonts w:ascii="Wingdings" w:hAnsi="Wingdings" w:hint="default"/>
+      </w:rPr>
+    </w:lvl>
+  </w:abstractNum>
+  <w:abstractNum w:abstractNumId="2" w15:restartNumberingAfterBreak="0">
+    <w:nsid w:val="5B97683C"/>
+    <w:multiLevelType w:val="hybridMultilevel"/>
+    <w:tmpl w:val="0C18711E"/>
+    <w:lvl w:ilvl="0" w:tplc="14090001">
+      <w:start w:val="1"/>
+      <w:numFmt w:val="bullet"/>
+      <w:lvlText w:val=""/>
+      <w:lvlJc w:val="left"/>
+      <w:pPr>
+        <w:ind w:left="720" w:hanging="360"/>
+      </w:pPr>
+      <w:rPr>
+        <w:rFonts w:ascii="Symbol" w:hAnsi="Symbol" w:hint="default"/>
+      </w:rPr>
+    </w:lvl>
+    <w:lvl w:ilvl="1" w:tplc="14090003" w:tentative="1">
+      <w:start w:val="1"/>
+      <w:numFmt w:val="bullet"/>
+      <w:lvlText w:val="o"/>
+      <w:lvlJc w:val="left"/>
+      <w:pPr>
+        <w:ind w:left="1440" w:hanging="360"/>
+      </w:pPr>
+      <w:rPr>
+        <w:rFonts w:ascii="Courier New" w:hAnsi="Courier New" w:cs="Courier New" w:hint="default"/>
+      </w:rPr>
+    </w:lvl>
+    <w:lvl w:ilvl="2" w:tplc="14090005" w:tentative="1">
+      <w:start w:val="1"/>
+      <w:numFmt w:val="bullet"/>
+      <w:lvlText w:val=""/>
+      <w:lvlJc w:val="left"/>
+      <w:pPr>
+        <w:ind w:left="2160" w:hanging="360"/>
+      </w:pPr>
+      <w:rPr>
+        <w:rFonts w:ascii="Wingdings" w:hAnsi="Wingdings" w:hint="default"/>
+      </w:rPr>
+    </w:lvl>
+    <w:lvl w:ilvl="3" w:tplc="14090001" w:tentative="1">
+      <w:start w:val="1"/>
+      <w:numFmt w:val="bullet"/>
+      <w:lvlText w:val=""/>
+      <w:lvlJc w:val="left"/>
+      <w:pPr>
+        <w:ind w:left="2880" w:hanging="360"/>
+      </w:pPr>
+      <w:rPr>
+        <w:rFonts w:ascii="Symbol" w:hAnsi="Symbol" w:hint="default"/>
+      </w:rPr>
+    </w:lvl>
+    <w:lvl w:ilvl="4" w:tplc="14090003" w:tentative="1">
+      <w:start w:val="1"/>
+      <w:numFmt w:val="bullet"/>
+      <w:lvlText w:val="o"/>
+      <w:lvlJc w:val="left"/>
+      <w:pPr>
+        <w:ind w:left="3600" w:hanging="360"/>
+      </w:pPr>
+      <w:rPr>
+        <w:rFonts w:ascii="Courier New" w:hAnsi="Courier New" w:cs="Courier New" w:hint="default"/>
+      </w:rPr>
+    </w:lvl>
+    <w:lvl w:ilvl="5" w:tplc="14090005" w:tentative="1">
+      <w:start w:val="1"/>
+      <w:numFmt w:val="bullet"/>
+      <w:lvlText w:val=""/>
+      <w:lvlJc w:val="left"/>
+      <w:pPr>
+        <w:ind w:left="4320" w:hanging="360"/>
+      </w:pPr>
+      <w:rPr>
+        <w:rFonts w:ascii="Wingdings" w:hAnsi="Wingdings" w:hint="default"/>
+      </w:rPr>
+    </w:lvl>
+    <w:lvl w:ilvl="6" w:tplc="14090001" w:tentative="1">
+      <w:start w:val="1"/>
+      <w:numFmt w:val="bullet"/>
+      <w:lvlText w:val=""/>
+      <w:lvlJc w:val="left"/>
+      <w:pPr>
+        <w:ind w:left="5040" w:hanging="360"/>
+      </w:pPr>
+      <w:rPr>
+        <w:rFonts w:ascii="Symbol" w:hAnsi="Symbol" w:hint="default"/>
+      </w:rPr>
+    </w:lvl>
+    <w:lvl w:ilvl="7" w:tplc="14090003" w:tentative="1">
+      <w:start w:val="1"/>
+      <w:numFmt w:val="bullet"/>
+      <w:lvlText w:val="o"/>
+      <w:lvlJc w:val="left"/>
+      <w:pPr>
+        <w:ind w:left="5760" w:hanging="360"/>
+      </w:pPr>
+      <w:rPr>
+        <w:rFonts w:ascii="Courier New" w:hAnsi="Courier New" w:cs="Courier New" w:hint="default"/>
+      </w:rPr>
+    </w:lvl>
+    <w:lvl w:ilvl="8" w:tplc="14090005" w:tentative="1">
+      <w:start w:val="1"/>
+      <w:numFmt w:val="bullet"/>
+      <w:lvlText w:val=""/>
+      <w:lvlJc w:val="left"/>
+      <w:pPr>
+        <w:ind w:left="6480" w:hanging="360"/>
+      </w:pPr>
+      <w:rPr>
+        <w:rFonts w:ascii="Wingdings" w:hAnsi="Wingdings" w:hint="default"/>
+      </w:rPr>
+    </w:lvl>
+  </w:abstractNum>
+  <w:abstractNum w:abstractNumId="3" w15:restartNumberingAfterBreak="0">
+    <w:nsid w:val="7902211D"/>
+    <w:multiLevelType w:val="hybridMultilevel"/>
+    <w:tmpl w:val="2B42E02E"/>
+    <w:lvl w:ilvl="0" w:tplc="14090001">
+      <w:start w:val="1"/>
+      <w:numFmt w:val="bullet"/>
+      <w:lvlText w:val=""/>
+      <w:lvlJc w:val="left"/>
+      <w:pPr>
+        <w:ind w:left="720" w:hanging="360"/>
+      </w:pPr>
+      <w:rPr>
+        <w:rFonts w:ascii="Symbol" w:hAnsi="Symbol" w:hint="default"/>
+      </w:rPr>
+    </w:lvl>
+    <w:lvl w:ilvl="1" w:tplc="14090003" w:tentative="1">
+      <w:start w:val="1"/>
+      <w:numFmt w:val="bullet"/>
+      <w:lvlText w:val="o"/>
+      <w:lvlJc w:val="left"/>
+      <w:pPr>
+        <w:ind w:left="1440" w:hanging="360"/>
+      </w:pPr>
+      <w:rPr>
+        <w:rFonts w:ascii="Courier New" w:hAnsi="Courier New" w:cs="Courier New" w:hint="default"/>
+      </w:rPr>
+    </w:lvl>
+    <w:lvl w:ilvl="2" w:tplc="14090005" w:tentative="1">
+      <w:start w:val="1"/>
+      <w:numFmt w:val="bullet"/>
+      <w:lvlText w:val=""/>
+      <w:lvlJc w:val="left"/>
+      <w:pPr>
+        <w:ind w:left="2160" w:hanging="360"/>
+      </w:pPr>
+      <w:rPr>
+        <w:rFonts w:ascii="Wingdings" w:hAnsi="Wingdings" w:hint="default"/>
+      </w:rPr>
+    </w:lvl>
+    <w:lvl w:ilvl="3" w:tplc="14090001" w:tentative="1">
+      <w:start w:val="1"/>
+      <w:numFmt w:val="bullet"/>
+      <w:lvlText w:val=""/>
+      <w:lvlJc w:val="left"/>
+      <w:pPr>
+        <w:ind w:left="2880" w:hanging="360"/>
+      </w:pPr>
+      <w:rPr>
+        <w:rFonts w:ascii="Symbol" w:hAnsi="Symbol" w:hint="default"/>
+      </w:rPr>
+    </w:lvl>
+    <w:lvl w:ilvl="4" w:tplc="14090003" w:tentative="1">
+      <w:start w:val="1"/>
+      <w:numFmt w:val="bullet"/>
+      <w:lvlText w:val="o"/>
+      <w:lvlJc w:val="left"/>
+      <w:pPr>
+        <w:ind w:left="3600" w:hanging="360"/>
+      </w:pPr>
+      <w:rPr>
+        <w:rFonts w:ascii="Courier New" w:hAnsi="Courier New" w:cs="Courier New" w:hint="default"/>
+      </w:rPr>
+    </w:lvl>
+    <w:lvl w:ilvl="5" w:tplc="14090005" w:tentative="1">
+      <w:start w:val="1"/>
+      <w:numFmt w:val="bullet"/>
+      <w:lvlText w:val=""/>
+      <w:lvlJc w:val="left"/>
+      <w:pPr>
+        <w:ind w:left="4320" w:hanging="360"/>
+      </w:pPr>
+      <w:rPr>
+        <w:rFonts w:ascii="Wingdings" w:hAnsi="Wingdings" w:hint="default"/>
+      </w:rPr>
+    </w:lvl>
+    <w:lvl w:ilvl="6" w:tplc="14090001" w:tentative="1">
+      <w:start w:val="1"/>
+      <w:numFmt w:val="bullet"/>
+      <w:lvlText w:val=""/>
+      <w:lvlJc w:val="left"/>
+      <w:pPr>
+        <w:ind w:left="5040" w:hanging="360"/>
+      </w:pPr>
+      <w:rPr>
+        <w:rFonts w:ascii="Symbol" w:hAnsi="Symbol" w:hint="default"/>
+      </w:rPr>
+    </w:lvl>
+    <w:lvl w:ilvl="7" w:tplc="14090003" w:tentative="1">
+      <w:start w:val="1"/>
+      <w:numFmt w:val="bullet"/>
+      <w:lvlText w:val="o"/>
+      <w:lvlJc w:val="left"/>
+      <w:pPr>
+        <w:ind w:left="5760" w:hanging="360"/>
+      </w:pPr>
+      <w:rPr>
+        <w:rFonts w:ascii="Courier New" w:hAnsi="Courier New" w:cs="Courier New" w:hint="default"/>
+      </w:rPr>
+    </w:lvl>
+    <w:lvl w:ilvl="8" w:tplc="14090005" w:tentative="1">
+      <w:start w:val="1"/>
+      <w:numFmt w:val="bullet"/>
+      <w:lvlText w:val=""/>
+      <w:lvlJc w:val="left"/>
+      <w:pPr>
+        <w:ind w:left="6480" w:hanging="360"/>
+      </w:pPr>
+      <w:rPr>
+        <w:rFonts w:ascii="Wingdings" w:hAnsi="Wingdings" w:hint="default"/>
+      </w:rPr>
+    </w:lvl>
+  </w:abstractNum>
+  <w:num w:numId="1">
+    <w:abstractNumId w:val="2"/>
+  </w:num>
+  <w:num w:numId="2">
+    <w:abstractNumId w:val="0"/>
+  </w:num>
+  <w:num w:numId="3">
+    <w:abstractNumId w:val="1"/>
+  </w:num>
+  <w:num w:numId="4">
+    <w:abstractNumId w:val="3"/>
+  </w:num>
+</w:numbering>
 </file>
 
 <file path=word/styles.xml><?xml version="1.0" encoding="utf-8"?>
@@ -566,6 +1139,17 @@
     <w:semiHidden/>
     <w:unhideWhenUsed/>
   </w:style>
+  <w:style w:type="paragraph" w:styleId="ListParagraph">
+    <w:name w:val="List Paragraph"/>
+    <w:basedOn w:val="Normal"/>
+    <w:uiPriority w:val="34"/>
+    <w:qFormat/>
+    <w:rsid w:val="000C681C"/>
+    <w:pPr>
+      <w:ind w:left="720"/>
+      <w:contextualSpacing/>
+    </w:pPr>
+  </w:style>
 </w:styles>
 </file>
 

</xml_diff>